<commit_message>
update my slides & script
</commit_message>
<xml_diff>
--- a/Plan_thida.docx
+++ b/Plan_thida.docx
@@ -3,287 +3,630 @@
 <w:document xmlns:wpc="http://schemas.microsoft.com/office/word/2010/wordprocessingCanvas" xmlns:mo="http://schemas.microsoft.com/office/mac/office/2008/main" xmlns:mc="http://schemas.openxmlformats.org/markup-compatibility/2006" xmlns:mv="urn:schemas-microsoft-com:mac:vml" xmlns:o="urn:schemas-microsoft-com:office:office" xmlns:r="http://schemas.openxmlformats.org/officeDocument/2006/relationships" xmlns:m="http://schemas.openxmlformats.org/officeDocument/2006/math" xmlns:v="urn:schemas-microsoft-com:vml" xmlns:wp14="http://schemas.microsoft.com/office/word/2010/wordprocessingDrawing" xmlns:wp="http://schemas.openxmlformats.org/drawingml/2006/wordprocessingDrawing" xmlns:w10="urn:schemas-microsoft-com:office:word" xmlns:w="http://schemas.openxmlformats.org/wordprocessingml/2006/main" xmlns:w14="http://schemas.microsoft.com/office/word/2010/wordml" xmlns:wpg="http://schemas.microsoft.com/office/word/2010/wordprocessingGroup" xmlns:wpi="http://schemas.microsoft.com/office/word/2010/wordprocessingInk" xmlns:wne="http://schemas.microsoft.com/office/word/2006/wordml" xmlns:wps="http://schemas.microsoft.com/office/word/2010/wordprocessingShape" mc:Ignorable="w14 wp14">
   <w:body>
     <w:p>
-      <w:r>
-        <w:t>Week 5</w:t>
-      </w:r>
-    </w:p>
-    <w:p>
-      <w:r>
-        <w:t>Product</w:t>
-      </w:r>
-      <w:r>
-        <w:t xml:space="preserve"> Manual – 9 Sep </w:t>
-      </w:r>
-      <w:r>
+      <w:pPr>
+        <w:widowControl w:val="0"/>
+        <w:tabs>
+          <w:tab w:val="left" w:pos="566"/>
+          <w:tab w:val="left" w:pos="1133"/>
+          <w:tab w:val="left" w:pos="1700"/>
+          <w:tab w:val="left" w:pos="2267"/>
+          <w:tab w:val="left" w:pos="2834"/>
+          <w:tab w:val="left" w:pos="3401"/>
+          <w:tab w:val="left" w:pos="3968"/>
+          <w:tab w:val="left" w:pos="4535"/>
+          <w:tab w:val="left" w:pos="5102"/>
+          <w:tab w:val="left" w:pos="5669"/>
+          <w:tab w:val="left" w:pos="6236"/>
+          <w:tab w:val="left" w:pos="6803"/>
+        </w:tabs>
+        <w:autoSpaceDE w:val="0"/>
+        <w:autoSpaceDN w:val="0"/>
+        <w:adjustRightInd w:val="0"/>
+        <w:rPr>
+          <w:rFonts w:ascii="Helvetica" w:hAnsi="Helvetica" w:cs="Helvetica"/>
+        </w:rPr>
+      </w:pPr>
+      <w:r>
+        <w:rPr>
+          <w:rFonts w:ascii="Helvetica" w:hAnsi="Helvetica" w:cs="Helvetica"/>
+        </w:rPr>
+        <w:t xml:space="preserve">The schedule is planned to improve our efficiency without wasting our precious time unnecessarily. </w:t>
+      </w:r>
+    </w:p>
+    <w:p>
+      <w:pPr>
+        <w:widowControl w:val="0"/>
+        <w:tabs>
+          <w:tab w:val="left" w:pos="566"/>
+          <w:tab w:val="left" w:pos="1133"/>
+          <w:tab w:val="left" w:pos="1700"/>
+          <w:tab w:val="left" w:pos="2267"/>
+          <w:tab w:val="left" w:pos="2834"/>
+          <w:tab w:val="left" w:pos="3401"/>
+          <w:tab w:val="left" w:pos="3968"/>
+          <w:tab w:val="left" w:pos="4535"/>
+          <w:tab w:val="left" w:pos="5102"/>
+          <w:tab w:val="left" w:pos="5669"/>
+          <w:tab w:val="left" w:pos="6236"/>
+          <w:tab w:val="left" w:pos="6803"/>
+        </w:tabs>
+        <w:autoSpaceDE w:val="0"/>
+        <w:autoSpaceDN w:val="0"/>
+        <w:adjustRightInd w:val="0"/>
+        <w:rPr>
+          <w:rFonts w:ascii="Helvetica" w:hAnsi="Helvetica" w:cs="Helvetica"/>
+        </w:rPr>
+      </w:pPr>
+      <w:r>
+        <w:rPr>
+          <w:rFonts w:ascii="Helvetica" w:hAnsi="Helvetica" w:cs="Helvetica"/>
+        </w:rPr>
+        <w:t>We shall take about 9 weeks to present our final product.</w:t>
+      </w:r>
+    </w:p>
+    <w:p>
+      <w:pPr>
+        <w:widowControl w:val="0"/>
+        <w:tabs>
+          <w:tab w:val="left" w:pos="566"/>
+          <w:tab w:val="left" w:pos="1133"/>
+          <w:tab w:val="left" w:pos="1700"/>
+          <w:tab w:val="left" w:pos="2267"/>
+          <w:tab w:val="left" w:pos="2834"/>
+          <w:tab w:val="left" w:pos="3401"/>
+          <w:tab w:val="left" w:pos="3968"/>
+          <w:tab w:val="left" w:pos="4535"/>
+          <w:tab w:val="left" w:pos="5102"/>
+          <w:tab w:val="left" w:pos="5669"/>
+          <w:tab w:val="left" w:pos="6236"/>
+          <w:tab w:val="left" w:pos="6803"/>
+        </w:tabs>
+        <w:autoSpaceDE w:val="0"/>
+        <w:autoSpaceDN w:val="0"/>
+        <w:adjustRightInd w:val="0"/>
+        <w:rPr>
+          <w:rFonts w:ascii="Helvetica" w:hAnsi="Helvetica" w:cs="Helvetica"/>
+        </w:rPr>
+      </w:pPr>
+      <w:r>
+        <w:rPr>
+          <w:rFonts w:ascii="Helvetica" w:hAnsi="Helvetica" w:cs="Helvetica"/>
+        </w:rPr>
+        <w:t xml:space="preserve">On week </w:t>
+      </w:r>
+      <w:proofErr w:type="gramStart"/>
+      <w:r>
+        <w:rPr>
+          <w:rFonts w:ascii="Helvetica" w:hAnsi="Helvetica" w:cs="Helvetica"/>
+        </w:rPr>
+        <w:t>5 which</w:t>
+      </w:r>
+      <w:proofErr w:type="gramEnd"/>
+      <w:r>
+        <w:rPr>
+          <w:rFonts w:ascii="Helvetica" w:hAnsi="Helvetica" w:cs="Helvetica"/>
+        </w:rPr>
+        <w:t xml:space="preserve"> is next week, we shall have our project manual done which includes the architecture of the product.  </w:t>
+      </w:r>
+    </w:p>
+    <w:p>
+      <w:pPr>
+        <w:widowControl w:val="0"/>
+        <w:tabs>
+          <w:tab w:val="left" w:pos="566"/>
+          <w:tab w:val="left" w:pos="1133"/>
+          <w:tab w:val="left" w:pos="1700"/>
+          <w:tab w:val="left" w:pos="2267"/>
+          <w:tab w:val="left" w:pos="2834"/>
+          <w:tab w:val="left" w:pos="3401"/>
+          <w:tab w:val="left" w:pos="3968"/>
+          <w:tab w:val="left" w:pos="4535"/>
+          <w:tab w:val="left" w:pos="5102"/>
+          <w:tab w:val="left" w:pos="5669"/>
+          <w:tab w:val="left" w:pos="6236"/>
+          <w:tab w:val="left" w:pos="6803"/>
+        </w:tabs>
+        <w:autoSpaceDE w:val="0"/>
+        <w:autoSpaceDN w:val="0"/>
+        <w:adjustRightInd w:val="0"/>
+        <w:rPr>
+          <w:rFonts w:ascii="Helvetica" w:hAnsi="Helvetica" w:cs="Helvetica"/>
+        </w:rPr>
+      </w:pPr>
+      <w:r>
+        <w:rPr>
+          <w:rFonts w:ascii="Helvetica" w:hAnsi="Helvetica" w:cs="Helvetica"/>
+        </w:rPr>
+        <w:t xml:space="preserve">In week 6 and 7, we’ll </w:t>
+      </w:r>
+      <w:r>
+        <w:rPr>
+          <w:rFonts w:ascii="Helvetica" w:hAnsi="Helvetica" w:cs="Helvetica"/>
+        </w:rPr>
+        <w:t>finish the code skeleton like some necessary GUI as well as some basic tasks (</w:t>
+      </w:r>
+      <w:proofErr w:type="spellStart"/>
+      <w:r>
+        <w:rPr>
+          <w:rFonts w:ascii="Helvetica" w:hAnsi="Helvetica" w:cs="Helvetica"/>
+        </w:rPr>
+        <w:t>e.g</w:t>
+      </w:r>
+      <w:proofErr w:type="spellEnd"/>
+      <w:r>
+        <w:rPr>
+          <w:rFonts w:ascii="Helvetica" w:hAnsi="Helvetica" w:cs="Helvetica"/>
+        </w:rPr>
+        <w:t xml:space="preserve">; create, read, update, </w:t>
+      </w:r>
+      <w:proofErr w:type="gramStart"/>
+      <w:r>
+        <w:rPr>
+          <w:rFonts w:ascii="Helvetica" w:hAnsi="Helvetica" w:cs="Helvetica"/>
+        </w:rPr>
+        <w:t>delete )</w:t>
+      </w:r>
+      <w:proofErr w:type="gramEnd"/>
+      <w:r>
+        <w:rPr>
+          <w:rFonts w:ascii="Helvetica" w:hAnsi="Helvetica" w:cs="Helvetica"/>
+        </w:rPr>
+        <w:t xml:space="preserve">. </w:t>
+      </w:r>
+    </w:p>
+    <w:p>
+      <w:pPr>
+        <w:widowControl w:val="0"/>
+        <w:tabs>
+          <w:tab w:val="left" w:pos="566"/>
+          <w:tab w:val="left" w:pos="1133"/>
+          <w:tab w:val="left" w:pos="1700"/>
+          <w:tab w:val="left" w:pos="2267"/>
+          <w:tab w:val="left" w:pos="2834"/>
+          <w:tab w:val="left" w:pos="3401"/>
+          <w:tab w:val="left" w:pos="3968"/>
+          <w:tab w:val="left" w:pos="4535"/>
+          <w:tab w:val="left" w:pos="5102"/>
+          <w:tab w:val="left" w:pos="5669"/>
+          <w:tab w:val="left" w:pos="6236"/>
+          <w:tab w:val="left" w:pos="6803"/>
+        </w:tabs>
+        <w:autoSpaceDE w:val="0"/>
+        <w:autoSpaceDN w:val="0"/>
+        <w:adjustRightInd w:val="0"/>
+        <w:rPr>
+          <w:rFonts w:ascii="Helvetica" w:hAnsi="Helvetica" w:cs="Helvetica"/>
+        </w:rPr>
+      </w:pPr>
+      <w:r>
+        <w:rPr>
+          <w:rFonts w:ascii="Helvetica" w:hAnsi="Helvetica" w:cs="Helvetica"/>
+        </w:rPr>
+        <w:t xml:space="preserve">In week 8, we </w:t>
+      </w:r>
+      <w:r>
+        <w:rPr>
+          <w:rFonts w:ascii="Helvetica" w:hAnsi="Helvetica" w:cs="Helvetica"/>
+        </w:rPr>
+        <w:t xml:space="preserve">shall </w:t>
+      </w:r>
+      <w:r>
+        <w:rPr>
+          <w:rFonts w:ascii="Helvetica" w:hAnsi="Helvetica" w:cs="Helvetica"/>
+        </w:rPr>
+        <w:t xml:space="preserve">make some major improvements for the product to make sure the performance is seamless as well as we shall add some more new features. </w:t>
+      </w:r>
+    </w:p>
+    <w:p>
+      <w:pPr>
+        <w:widowControl w:val="0"/>
+        <w:tabs>
+          <w:tab w:val="left" w:pos="566"/>
+          <w:tab w:val="left" w:pos="1133"/>
+          <w:tab w:val="left" w:pos="1700"/>
+          <w:tab w:val="left" w:pos="2267"/>
+          <w:tab w:val="left" w:pos="2834"/>
+          <w:tab w:val="left" w:pos="3401"/>
+          <w:tab w:val="left" w:pos="3968"/>
+          <w:tab w:val="left" w:pos="4535"/>
+          <w:tab w:val="left" w:pos="5102"/>
+          <w:tab w:val="left" w:pos="5669"/>
+          <w:tab w:val="left" w:pos="6236"/>
+          <w:tab w:val="left" w:pos="6803"/>
+        </w:tabs>
+        <w:autoSpaceDE w:val="0"/>
+        <w:autoSpaceDN w:val="0"/>
+        <w:adjustRightInd w:val="0"/>
+        <w:rPr>
+          <w:rFonts w:ascii="Helvetica" w:hAnsi="Helvetica" w:cs="Helvetica"/>
+        </w:rPr>
+      </w:pPr>
+      <w:r>
+        <w:rPr>
+          <w:rFonts w:ascii="Helvetica" w:hAnsi="Helvetica" w:cs="Helvetica"/>
+        </w:rPr>
+        <w:t xml:space="preserve">On week 9, we shall make some necessary updates on the project manual and that’ll be our </w:t>
+      </w:r>
+      <w:r>
+        <w:rPr>
+          <w:rFonts w:ascii="Helvetica" w:hAnsi="Helvetica" w:cs="Helvetica"/>
+        </w:rPr>
+        <w:t xml:space="preserve">final project manual. </w:t>
+      </w:r>
+      <w:proofErr w:type="gramStart"/>
+      <w:r>
+        <w:rPr>
+          <w:rFonts w:ascii="Helvetica" w:hAnsi="Helvetica" w:cs="Helvetica"/>
+        </w:rPr>
+        <w:t>also</w:t>
+      </w:r>
+      <w:proofErr w:type="gramEnd"/>
+      <w:r>
+        <w:rPr>
+          <w:rFonts w:ascii="Helvetica" w:hAnsi="Helvetica" w:cs="Helvetica"/>
+        </w:rPr>
+        <w:t xml:space="preserve"> add more security to our codes. </w:t>
+      </w:r>
+    </w:p>
+    <w:p>
+      <w:pPr>
+        <w:widowControl w:val="0"/>
+        <w:tabs>
+          <w:tab w:val="left" w:pos="566"/>
+          <w:tab w:val="left" w:pos="1133"/>
+          <w:tab w:val="left" w:pos="1700"/>
+          <w:tab w:val="left" w:pos="2267"/>
+          <w:tab w:val="left" w:pos="2834"/>
+          <w:tab w:val="left" w:pos="3401"/>
+          <w:tab w:val="left" w:pos="3968"/>
+          <w:tab w:val="left" w:pos="4535"/>
+          <w:tab w:val="left" w:pos="5102"/>
+          <w:tab w:val="left" w:pos="5669"/>
+          <w:tab w:val="left" w:pos="6236"/>
+          <w:tab w:val="left" w:pos="6803"/>
+        </w:tabs>
+        <w:autoSpaceDE w:val="0"/>
+        <w:autoSpaceDN w:val="0"/>
+        <w:adjustRightInd w:val="0"/>
+        <w:rPr>
+          <w:rFonts w:ascii="Helvetica" w:hAnsi="Helvetica" w:cs="Helvetica"/>
+        </w:rPr>
+      </w:pPr>
+      <w:r>
+        <w:rPr>
+          <w:rFonts w:ascii="Helvetica" w:hAnsi="Helvetica" w:cs="Helvetica"/>
+        </w:rPr>
+        <w:t xml:space="preserve">Week 10 and 11 shall be the weeks to do systematic testing. This is the stage of final test. </w:t>
+      </w:r>
+    </w:p>
+    <w:p>
+      <w:pPr>
+        <w:widowControl w:val="0"/>
+        <w:tabs>
+          <w:tab w:val="left" w:pos="566"/>
+          <w:tab w:val="left" w:pos="1133"/>
+          <w:tab w:val="left" w:pos="1700"/>
+          <w:tab w:val="left" w:pos="2267"/>
+          <w:tab w:val="left" w:pos="2834"/>
+          <w:tab w:val="left" w:pos="3401"/>
+          <w:tab w:val="left" w:pos="3968"/>
+          <w:tab w:val="left" w:pos="4535"/>
+          <w:tab w:val="left" w:pos="5102"/>
+          <w:tab w:val="left" w:pos="5669"/>
+          <w:tab w:val="left" w:pos="6236"/>
+          <w:tab w:val="left" w:pos="6803"/>
+        </w:tabs>
+        <w:autoSpaceDE w:val="0"/>
+        <w:autoSpaceDN w:val="0"/>
+        <w:adjustRightInd w:val="0"/>
+        <w:rPr>
+          <w:rFonts w:ascii="Helvetica" w:hAnsi="Helvetica" w:cs="Helvetica"/>
+        </w:rPr>
+      </w:pPr>
+      <w:r>
+        <w:rPr>
+          <w:rFonts w:ascii="Helvetica" w:hAnsi="Helvetica" w:cs="Helvetica"/>
+        </w:rPr>
+        <w:t xml:space="preserve">By week 11 or 12, it can be said that we have a beta version of our complete product. And, here, we shall be doing more tests to find out any hidden bugs to make our product as perfect as possible. </w:t>
+      </w:r>
+    </w:p>
+    <w:p>
+      <w:pPr>
+        <w:widowControl w:val="0"/>
+        <w:tabs>
+          <w:tab w:val="left" w:pos="566"/>
+          <w:tab w:val="left" w:pos="1133"/>
+          <w:tab w:val="left" w:pos="1700"/>
+          <w:tab w:val="left" w:pos="2267"/>
+          <w:tab w:val="left" w:pos="2834"/>
+          <w:tab w:val="left" w:pos="3401"/>
+          <w:tab w:val="left" w:pos="3968"/>
+          <w:tab w:val="left" w:pos="4535"/>
+          <w:tab w:val="left" w:pos="5102"/>
+          <w:tab w:val="left" w:pos="5669"/>
+          <w:tab w:val="left" w:pos="6236"/>
+          <w:tab w:val="left" w:pos="6803"/>
+        </w:tabs>
+        <w:autoSpaceDE w:val="0"/>
+        <w:autoSpaceDN w:val="0"/>
+        <w:adjustRightInd w:val="0"/>
+        <w:rPr>
+          <w:rFonts w:ascii="Helvetica" w:hAnsi="Helvetica" w:cs="Helvetica"/>
+        </w:rPr>
+      </w:pPr>
+      <w:r>
+        <w:rPr>
+          <w:rFonts w:ascii="Helvetica" w:hAnsi="Helvetica" w:cs="Helvetica"/>
+        </w:rPr>
+        <w:t>We schedule our final product to be able release on week 13.</w:t>
+      </w:r>
+    </w:p>
+    <w:p>
+      <w:pPr>
+        <w:widowControl w:val="0"/>
+        <w:tabs>
+          <w:tab w:val="left" w:pos="566"/>
+          <w:tab w:val="left" w:pos="1133"/>
+          <w:tab w:val="left" w:pos="1700"/>
+          <w:tab w:val="left" w:pos="2267"/>
+          <w:tab w:val="left" w:pos="2834"/>
+          <w:tab w:val="left" w:pos="3401"/>
+          <w:tab w:val="left" w:pos="3968"/>
+          <w:tab w:val="left" w:pos="4535"/>
+          <w:tab w:val="left" w:pos="5102"/>
+          <w:tab w:val="left" w:pos="5669"/>
+          <w:tab w:val="left" w:pos="6236"/>
+          <w:tab w:val="left" w:pos="6803"/>
+        </w:tabs>
+        <w:autoSpaceDE w:val="0"/>
+        <w:autoSpaceDN w:val="0"/>
+        <w:adjustRightInd w:val="0"/>
+        <w:rPr>
+          <w:rFonts w:ascii="Helvetica" w:hAnsi="Helvetica" w:cs="Helvetica"/>
+        </w:rPr>
+      </w:pPr>
+    </w:p>
+    <w:p>
+      <w:pPr>
+        <w:widowControl w:val="0"/>
+        <w:tabs>
+          <w:tab w:val="left" w:pos="566"/>
+          <w:tab w:val="left" w:pos="1133"/>
+          <w:tab w:val="left" w:pos="1700"/>
+          <w:tab w:val="left" w:pos="2267"/>
+          <w:tab w:val="left" w:pos="2834"/>
+          <w:tab w:val="left" w:pos="3401"/>
+          <w:tab w:val="left" w:pos="3968"/>
+          <w:tab w:val="left" w:pos="4535"/>
+          <w:tab w:val="left" w:pos="5102"/>
+          <w:tab w:val="left" w:pos="5669"/>
+          <w:tab w:val="left" w:pos="6236"/>
+          <w:tab w:val="left" w:pos="6803"/>
+        </w:tabs>
+        <w:autoSpaceDE w:val="0"/>
+        <w:autoSpaceDN w:val="0"/>
+        <w:adjustRightInd w:val="0"/>
+        <w:rPr>
+          <w:rFonts w:ascii="Helvetica" w:hAnsi="Helvetica" w:cs="Helvetica"/>
+        </w:rPr>
+      </w:pPr>
+      <w:r>
+        <w:rPr>
+          <w:rFonts w:ascii="Helvetica" w:hAnsi="Helvetica" w:cs="Helvetica"/>
+        </w:rPr>
+        <w:t>———————————</w:t>
+      </w:r>
+    </w:p>
+    <w:p>
+      <w:pPr>
+        <w:widowControl w:val="0"/>
+        <w:tabs>
+          <w:tab w:val="left" w:pos="566"/>
+          <w:tab w:val="left" w:pos="1133"/>
+          <w:tab w:val="left" w:pos="1700"/>
+          <w:tab w:val="left" w:pos="2267"/>
+          <w:tab w:val="left" w:pos="2834"/>
+          <w:tab w:val="left" w:pos="3401"/>
+          <w:tab w:val="left" w:pos="3968"/>
+          <w:tab w:val="left" w:pos="4535"/>
+          <w:tab w:val="left" w:pos="5102"/>
+          <w:tab w:val="left" w:pos="5669"/>
+          <w:tab w:val="left" w:pos="6236"/>
+          <w:tab w:val="left" w:pos="6803"/>
+        </w:tabs>
+        <w:autoSpaceDE w:val="0"/>
+        <w:autoSpaceDN w:val="0"/>
+        <w:adjustRightInd w:val="0"/>
+        <w:rPr>
+          <w:rFonts w:ascii="Helvetica" w:hAnsi="Helvetica" w:cs="Helvetica"/>
+        </w:rPr>
+      </w:pPr>
+    </w:p>
+    <w:p>
+      <w:pPr>
+        <w:widowControl w:val="0"/>
+        <w:tabs>
+          <w:tab w:val="left" w:pos="566"/>
+          <w:tab w:val="left" w:pos="1133"/>
+          <w:tab w:val="left" w:pos="1700"/>
+          <w:tab w:val="left" w:pos="2267"/>
+          <w:tab w:val="left" w:pos="2834"/>
+          <w:tab w:val="left" w:pos="3401"/>
+          <w:tab w:val="left" w:pos="3968"/>
+          <w:tab w:val="left" w:pos="4535"/>
+          <w:tab w:val="left" w:pos="5102"/>
+          <w:tab w:val="left" w:pos="5669"/>
+          <w:tab w:val="left" w:pos="6236"/>
+          <w:tab w:val="left" w:pos="6803"/>
+        </w:tabs>
+        <w:autoSpaceDE w:val="0"/>
+        <w:autoSpaceDN w:val="0"/>
+        <w:adjustRightInd w:val="0"/>
+        <w:rPr>
+          <w:rFonts w:ascii="Helvetica" w:hAnsi="Helvetica" w:cs="Helvetica"/>
+        </w:rPr>
+      </w:pPr>
+      <w:r>
+        <w:rPr>
+          <w:rFonts w:ascii="Helvetica" w:hAnsi="Helvetica" w:cs="Helvetica"/>
+        </w:rPr>
+        <w:t xml:space="preserve">With the current team’s capability, we are confident to take on the upcoming challenges in this product implementation. Kelvin has experiences in some </w:t>
+      </w:r>
+      <w:r>
+        <w:rPr>
+          <w:rFonts w:ascii="Helvetica" w:hAnsi="Helvetica" w:cs="Helvetica"/>
+        </w:rPr>
+        <w:t xml:space="preserve">projects </w:t>
+      </w:r>
+      <w:r>
+        <w:rPr>
+          <w:rFonts w:ascii="Helvetica" w:hAnsi="Helvetica" w:cs="Helvetica"/>
+        </w:rPr>
+        <w:t xml:space="preserve">… </w:t>
+      </w:r>
+    </w:p>
+    <w:p>
+      <w:pPr>
+        <w:widowControl w:val="0"/>
+        <w:tabs>
+          <w:tab w:val="left" w:pos="566"/>
+          <w:tab w:val="left" w:pos="1133"/>
+          <w:tab w:val="left" w:pos="1700"/>
+          <w:tab w:val="left" w:pos="2267"/>
+          <w:tab w:val="left" w:pos="2834"/>
+          <w:tab w:val="left" w:pos="3401"/>
+          <w:tab w:val="left" w:pos="3968"/>
+          <w:tab w:val="left" w:pos="4535"/>
+          <w:tab w:val="left" w:pos="5102"/>
+          <w:tab w:val="left" w:pos="5669"/>
+          <w:tab w:val="left" w:pos="6236"/>
+          <w:tab w:val="left" w:pos="6803"/>
+        </w:tabs>
+        <w:autoSpaceDE w:val="0"/>
+        <w:autoSpaceDN w:val="0"/>
+        <w:adjustRightInd w:val="0"/>
+        <w:rPr>
+          <w:rFonts w:ascii="Helvetica" w:hAnsi="Helvetica" w:cs="Helvetica"/>
+        </w:rPr>
+      </w:pPr>
+      <w:r>
+        <w:rPr>
+          <w:rFonts w:ascii="Helvetica" w:hAnsi="Helvetica" w:cs="Helvetica"/>
+        </w:rPr>
+        <w:t xml:space="preserve">So as Zhen Yu, he also has done </w:t>
+      </w:r>
+      <w:proofErr w:type="gramStart"/>
+      <w:r>
+        <w:rPr>
+          <w:rFonts w:ascii="Helvetica" w:hAnsi="Helvetica" w:cs="Helvetica"/>
+        </w:rPr>
+        <w:t>some ….</w:t>
+      </w:r>
+      <w:proofErr w:type="gramEnd"/>
+      <w:r>
+        <w:rPr>
+          <w:rFonts w:ascii="Helvetica" w:hAnsi="Helvetica" w:cs="Helvetica"/>
+        </w:rPr>
+        <w:t xml:space="preserve"> . </w:t>
+      </w:r>
+      <w:proofErr w:type="gramStart"/>
+      <w:r>
+        <w:rPr>
+          <w:rFonts w:ascii="Helvetica" w:hAnsi="Helvetica" w:cs="Helvetica"/>
+        </w:rPr>
+        <w:t>and</w:t>
+      </w:r>
+      <w:proofErr w:type="gramEnd"/>
+      <w:r>
+        <w:rPr>
+          <w:rFonts w:ascii="Helvetica" w:hAnsi="Helvetica" w:cs="Helvetica"/>
+        </w:rPr>
+        <w:t xml:space="preserve"> so does </w:t>
+      </w:r>
+      <w:proofErr w:type="spellStart"/>
+      <w:r>
+        <w:rPr>
+          <w:rFonts w:ascii="Helvetica" w:hAnsi="Helvetica" w:cs="Helvetica"/>
+        </w:rPr>
+        <w:t>wei</w:t>
+      </w:r>
+      <w:proofErr w:type="spellEnd"/>
+      <w:r>
+        <w:rPr>
+          <w:rFonts w:ascii="Helvetica" w:hAnsi="Helvetica" w:cs="Helvetica"/>
+        </w:rPr>
         <w:t xml:space="preserve"> </w:t>
       </w:r>
-    </w:p>
-    <w:p>
-      <w:pPr>
-        <w:rPr>
-          <w:u w:val="single"/>
-        </w:rPr>
-      </w:pPr>
-      <w:r>
-        <w:rPr>
-          <w:u w:val="single"/>
-        </w:rPr>
-        <w:t>Architecture (</w:t>
-      </w:r>
-      <w:r>
-        <w:rPr>
-          <w:u w:val="single"/>
-        </w:rPr>
-        <w:t>design) of the project – 11 Sep (some sequenc</w:t>
-      </w:r>
-      <w:r>
-        <w:rPr>
-          <w:u w:val="single"/>
-        </w:rPr>
-        <w:t>e</w:t>
-      </w:r>
-      <w:r>
-        <w:rPr>
-          <w:u w:val="single"/>
-        </w:rPr>
-        <w:t xml:space="preserve"> </w:t>
-      </w:r>
-      <w:r>
-        <w:rPr>
-          <w:u w:val="single"/>
-        </w:rPr>
-        <w:t>diagrams)</w:t>
-      </w:r>
-    </w:p>
-    <w:p>
-      <w:r>
-        <w:t xml:space="preserve">Demo the design </w:t>
-      </w:r>
-      <w:r>
-        <w:t>of group component</w:t>
-      </w:r>
-    </w:p>
-    <w:p/>
-    <w:p>
-      <w:r>
-        <w:t xml:space="preserve">Week7 </w:t>
-      </w:r>
-    </w:p>
-    <w:p>
-      <w:r>
-        <w:t>Code skeleton that may be a display welcome message</w:t>
-      </w:r>
-      <w:r>
-        <w:t>, simple command line perform a task</w:t>
-      </w:r>
-    </w:p>
-    <w:p/>
-    <w:p>
-      <w:r>
-        <w:t>Week 8</w:t>
-      </w:r>
-    </w:p>
-    <w:p>
-      <w:r>
-        <w:t>Improvement for the design</w:t>
-      </w:r>
-      <w:r>
-        <w:t xml:space="preserve"> to include all major components</w:t>
-      </w:r>
-    </w:p>
-    <w:p>
-      <w:pPr>
-        <w:rPr>
-          <w:u w:val="single"/>
-        </w:rPr>
-      </w:pPr>
-      <w:r>
-        <w:rPr>
-          <w:u w:val="single"/>
-        </w:rPr>
-        <w:t>Trying out some features that can make the product to be outstanding</w:t>
-      </w:r>
-    </w:p>
-    <w:p>
-      <w:r>
-        <w:t xml:space="preserve">Demo </w:t>
-      </w:r>
-    </w:p>
-    <w:p/>
-    <w:p/>
-    <w:p>
-      <w:r>
-        <w:t xml:space="preserve">Week9 </w:t>
-      </w:r>
-    </w:p>
-    <w:p>
-      <w:r>
-        <w:t xml:space="preserve">Update </w:t>
-      </w:r>
-      <w:r>
-        <w:t>Project manual</w:t>
-      </w:r>
-      <w:r>
-        <w:t xml:space="preserve"> for any addition diagrams </w:t>
-      </w:r>
-      <w:r>
-        <w:t>– 13 Oct</w:t>
-      </w:r>
-    </w:p>
-    <w:p>
-      <w:r>
-        <w:t>D</w:t>
-      </w:r>
-      <w:r>
-        <w:t xml:space="preserve">efensive coding </w:t>
-      </w:r>
-    </w:p>
-    <w:p/>
-    <w:p>
-      <w:r>
-        <w:t>Week10</w:t>
-      </w:r>
-      <w:r>
-        <w:t>/week11</w:t>
-      </w:r>
-    </w:p>
-    <w:p>
-      <w:pPr>
-        <w:rPr>
-          <w:u w:val="single"/>
-        </w:rPr>
-      </w:pPr>
-      <w:r>
-        <w:rPr>
-          <w:u w:val="single"/>
-        </w:rPr>
-        <w:t xml:space="preserve">Do systematic testing – automatic testing </w:t>
-      </w:r>
-    </w:p>
-    <w:p/>
-    <w:p>
-      <w:r>
-        <w:t>Week 12</w:t>
-      </w:r>
-    </w:p>
-    <w:p>
-      <w:r>
-        <w:t xml:space="preserve">Program with the required </w:t>
-      </w:r>
-      <w:r>
-        <w:t>features that</w:t>
-      </w:r>
-      <w:r>
-        <w:t xml:space="preserve"> can be considered </w:t>
-      </w:r>
-      <w:r>
-        <w:t>as release candidate</w:t>
-      </w:r>
-    </w:p>
-    <w:p/>
-    <w:p>
-      <w:r>
-        <w:t>Week 13</w:t>
-      </w:r>
-    </w:p>
-    <w:p>
-      <w:r>
-        <w:t xml:space="preserve">Final product that is matched with project manual </w:t>
-      </w:r>
-    </w:p>
-    <w:p/>
-    <w:p/>
-    <w:p>
-      <w:r>
-        <w:t xml:space="preserve">Kelvin – proficient in programming and writing technical documents </w:t>
-      </w:r>
-    </w:p>
-    <w:p>
-      <w:r>
-        <w:tab/>
-        <w:t xml:space="preserve">Suitable for coding the program and writing proposal </w:t>
-      </w:r>
-    </w:p>
-    <w:p>
-      <w:r>
-        <w:t xml:space="preserve">Zhen Yu – good programing, compiling data </w:t>
-      </w:r>
-    </w:p>
-    <w:p>
-      <w:r>
-        <w:tab/>
-        <w:t>Suitable for writing code and testing data</w:t>
-      </w:r>
-    </w:p>
-    <w:p>
-      <w:r>
-        <w:t xml:space="preserve">Wei Jie – good at programming  </w:t>
-      </w:r>
-    </w:p>
-    <w:p>
-      <w:r>
-        <w:tab/>
-      </w:r>
-      <w:r>
-        <w:t xml:space="preserve">Suitable in writing code </w:t>
-      </w:r>
-    </w:p>
-    <w:p>
-      <w:r>
-        <w:t>Thida – good at f</w:t>
-      </w:r>
-      <w:r>
-        <w:t>i</w:t>
-      </w:r>
-      <w:r>
-        <w:t xml:space="preserve">nding resources from Internet </w:t>
-      </w:r>
-    </w:p>
-    <w:p>
-      <w:r>
-        <w:tab/>
-        <w:t xml:space="preserve">Suitable for </w:t>
-      </w:r>
-      <w:r>
-        <w:t>searching resources that are required for the product</w:t>
-      </w:r>
-    </w:p>
-    <w:p>
-      <w:r>
-        <w:tab/>
-      </w:r>
-    </w:p>
-    <w:p/>
-    <w:p>
-      <w:r>
-        <w:t xml:space="preserve">We are going to complete the project with the capabilities of the members. </w:t>
-      </w:r>
-    </w:p>
-    <w:p/>
-    <w:p>
-      <w:r>
-        <w:t xml:space="preserve">As most of team members are good in programming, </w:t>
-      </w:r>
-      <w:r>
-        <w:t>the implementation of the product is capable to work on</w:t>
-      </w:r>
-      <w:r>
-        <w:t xml:space="preserve"> the product. </w:t>
-      </w:r>
-    </w:p>
-    <w:p/>
-    <w:p>
-      <w:r>
-        <w:t>(</w:t>
-      </w:r>
+      <w:proofErr w:type="spellStart"/>
+      <w:r>
+        <w:rPr>
+          <w:rFonts w:ascii="Helvetica" w:hAnsi="Helvetica" w:cs="Helvetica"/>
+        </w:rPr>
+        <w:t>jie</w:t>
+      </w:r>
+      <w:proofErr w:type="spellEnd"/>
+      <w:r>
+        <w:rPr>
+          <w:rFonts w:ascii="Helvetica" w:hAnsi="Helvetica" w:cs="Helvetica"/>
+        </w:rPr>
+        <w:t xml:space="preserve"> also … . And I also have done some </w:t>
+      </w:r>
+      <w:proofErr w:type="gramStart"/>
+      <w:r>
+        <w:rPr>
+          <w:rFonts w:ascii="Helvetica" w:hAnsi="Helvetica" w:cs="Helvetica"/>
+        </w:rPr>
+        <w:t>programming ….</w:t>
+      </w:r>
+      <w:proofErr w:type="gramEnd"/>
+      <w:r>
+        <w:rPr>
+          <w:rFonts w:ascii="Helvetica" w:hAnsi="Helvetica" w:cs="Helvetica"/>
+        </w:rPr>
+        <w:t xml:space="preserve"> So, adding up</w:t>
+      </w:r>
+      <w:r>
+        <w:rPr>
+          <w:rFonts w:ascii="Helvetica" w:hAnsi="Helvetica" w:cs="Helvetica"/>
+        </w:rPr>
+        <w:t xml:space="preserve"> these experiences and our team</w:t>
+      </w:r>
+      <w:r>
+        <w:rPr>
+          <w:rFonts w:ascii="Helvetica" w:hAnsi="Helvetica" w:cs="Helvetica"/>
+        </w:rPr>
+        <w:t xml:space="preserve">work together, we are very confident for the best outcome. </w:t>
+      </w:r>
+    </w:p>
+    <w:p>
+      <w:pPr>
+        <w:widowControl w:val="0"/>
+        <w:tabs>
+          <w:tab w:val="left" w:pos="566"/>
+          <w:tab w:val="left" w:pos="1133"/>
+          <w:tab w:val="left" w:pos="1700"/>
+          <w:tab w:val="left" w:pos="2267"/>
+          <w:tab w:val="left" w:pos="2834"/>
+          <w:tab w:val="left" w:pos="3401"/>
+          <w:tab w:val="left" w:pos="3968"/>
+          <w:tab w:val="left" w:pos="4535"/>
+          <w:tab w:val="left" w:pos="5102"/>
+          <w:tab w:val="left" w:pos="5669"/>
+          <w:tab w:val="left" w:pos="6236"/>
+          <w:tab w:val="left" w:pos="6803"/>
+        </w:tabs>
+        <w:autoSpaceDE w:val="0"/>
+        <w:autoSpaceDN w:val="0"/>
+        <w:adjustRightInd w:val="0"/>
+        <w:rPr>
+          <w:rFonts w:ascii="Helvetica" w:hAnsi="Helvetica" w:cs="Helvetica"/>
+        </w:rPr>
+      </w:pPr>
+    </w:p>
+    <w:p>
       <w:bookmarkStart w:id="0" w:name="_GoBack"/>
       <w:bookmarkEnd w:id="0"/>
-      <w:r>
-        <w:t>Will add more on capabilities)</w:t>
-      </w:r>
-    </w:p>
-    <w:p/>
-    <w:p/>
+    </w:p>
     <w:sectPr>
       <w:pgSz w:w="11900" w:h="16840"/>
       <w:pgMar w:top="1440" w:right="1800" w:bottom="1440" w:left="1800" w:header="708" w:footer="708" w:gutter="0"/>

</xml_diff>